<commit_message>
finished 481 hw1 writing
</commit_message>
<xml_diff>
--- a/481_written/cisc481_hw1_jvillemarette.docx
+++ b/481_written/cisc481_hw1_jvillemarette.docx
@@ -546,89 +546,437 @@
       <w:r>
         <w:t xml:space="preserve">Actions = </w:t>
       </w:r>
+    </w:p>
+    <w:p>
+      <w:pPr>
+        <w:pStyle w:val="ListParagraph"/>
+        <w:numPr>
+          <w:ilvl w:val="2"/>
+          <w:numId w:val="1"/>
+        </w:numPr>
+      </w:pPr>
+      <w:r>
+        <w:t>Paint</w:t>
+      </w:r>
+    </w:p>
+    <w:p>
+      <w:pPr>
+        <w:pStyle w:val="ListParagraph"/>
+        <w:numPr>
+          <w:ilvl w:val="2"/>
+          <w:numId w:val="1"/>
+        </w:numPr>
+      </w:pPr>
+      <w:r>
+        <w:t>Upward</w:t>
+      </w:r>
+    </w:p>
+    <w:p>
+      <w:pPr>
+        <w:pStyle w:val="ListParagraph"/>
+        <w:numPr>
+          <w:ilvl w:val="2"/>
+          <w:numId w:val="1"/>
+        </w:numPr>
+      </w:pPr>
+      <w:r>
+        <w:t>Right</w:t>
+      </w:r>
+    </w:p>
+    <w:p>
+      <w:pPr>
+        <w:pStyle w:val="ListParagraph"/>
+        <w:numPr>
+          <w:ilvl w:val="2"/>
+          <w:numId w:val="1"/>
+        </w:numPr>
+      </w:pPr>
+      <w:r>
+        <w:t>Downward</w:t>
+      </w:r>
+    </w:p>
+    <w:p>
+      <w:pPr>
+        <w:pStyle w:val="ListParagraph"/>
+        <w:numPr>
+          <w:ilvl w:val="2"/>
+          <w:numId w:val="1"/>
+        </w:numPr>
+      </w:pPr>
+      <w:r>
+        <w:t>Left</w:t>
+      </w:r>
+    </w:p>
+    <w:p>
+      <w:pPr>
+        <w:pStyle w:val="ListParagraph"/>
+        <w:numPr>
+          <w:ilvl w:val="1"/>
+          <w:numId w:val="1"/>
+        </w:numPr>
+      </w:pPr>
+      <w:r>
+        <w:t xml:space="preserve">Transition Model = </w:t>
+      </w:r>
+    </w:p>
+    <w:p>
+      <w:pPr>
+        <w:pStyle w:val="ListParagraph"/>
+        <w:numPr>
+          <w:ilvl w:val="2"/>
+          <w:numId w:val="1"/>
+        </w:numPr>
+      </w:pPr>
+      <w:r>
+        <w:t xml:space="preserve">Paint:  Pain the square that the agent </w:t>
+      </w:r>
       <w:proofErr w:type="gramStart"/>
       <w:r>
-        <w:t>{</w:t>
-      </w:r>
-      <w:r>
-        <w:t xml:space="preserve"> </w:t>
-      </w:r>
+        <w:t>is located in</w:t>
+      </w:r>
+      <w:proofErr w:type="gramEnd"/>
+    </w:p>
+    <w:p>
+      <w:pPr>
+        <w:pStyle w:val="ListParagraph"/>
+        <w:numPr>
+          <w:ilvl w:val="3"/>
+          <w:numId w:val="1"/>
+        </w:numPr>
+      </w:pPr>
+      <w:r>
+        <w:t>Can only do this if the current square is unpainted and not a bottomless pit</w:t>
+      </w:r>
+    </w:p>
+    <w:p>
+      <w:pPr>
+        <w:pStyle w:val="ListParagraph"/>
+        <w:numPr>
+          <w:ilvl w:val="2"/>
+          <w:numId w:val="1"/>
+        </w:numPr>
+      </w:pPr>
+      <w:r>
+        <w:t>Upward:  Move the agent forward a single floor square</w:t>
+      </w:r>
+    </w:p>
+    <w:p>
+      <w:pPr>
+        <w:pStyle w:val="ListParagraph"/>
+        <w:numPr>
+          <w:ilvl w:val="2"/>
+          <w:numId w:val="1"/>
+        </w:numPr>
+      </w:pPr>
+      <w:r>
+        <w:t>Right:  Move the agent right a single floor square</w:t>
+      </w:r>
+    </w:p>
+    <w:p>
+      <w:pPr>
+        <w:pStyle w:val="ListParagraph"/>
+        <w:numPr>
+          <w:ilvl w:val="2"/>
+          <w:numId w:val="1"/>
+        </w:numPr>
+      </w:pPr>
+      <w:r>
+        <w:t>Down</w:t>
+      </w:r>
+      <w:r>
+        <w:t>w</w:t>
+      </w:r>
+      <w:r>
+        <w:t>ard: Move the agent backward a single floor square</w:t>
+      </w:r>
+    </w:p>
+    <w:p>
+      <w:pPr>
+        <w:pStyle w:val="ListParagraph"/>
+        <w:numPr>
+          <w:ilvl w:val="2"/>
+          <w:numId w:val="1"/>
+        </w:numPr>
+      </w:pPr>
+      <w:r>
+        <w:t>Left:  Move the agent left a single floor square</w:t>
+      </w:r>
+    </w:p>
+    <w:p>
+      <w:pPr>
+        <w:pStyle w:val="ListParagraph"/>
+        <w:numPr>
+          <w:ilvl w:val="1"/>
+          <w:numId w:val="1"/>
+        </w:numPr>
+      </w:pPr>
+      <w:r>
+        <w:t xml:space="preserve">Goal States = </w:t>
+      </w:r>
+      <w:r>
+        <w:t>When all non-bottomless</w:t>
+      </w:r>
+      <w:r>
+        <w:t xml:space="preserve"> p</w:t>
+      </w:r>
+      <w:r>
+        <w:t>it tiles are painted</w:t>
+      </w:r>
+    </w:p>
+    <w:p>
+      <w:pPr>
+        <w:pStyle w:val="ListParagraph"/>
+        <w:numPr>
+          <w:ilvl w:val="1"/>
+          <w:numId w:val="1"/>
+        </w:numPr>
+      </w:pPr>
+      <w:r>
+        <w:t xml:space="preserve">Actions cost = </w:t>
+      </w:r>
+      <w:r>
+        <w:t>Each action cost 1</w:t>
+      </w:r>
+    </w:p>
+    <w:p>
+      <w:pPr>
+        <w:pStyle w:val="ListParagraph"/>
+        <w:numPr>
+          <w:ilvl w:val="0"/>
+          <w:numId w:val="1"/>
+        </w:numPr>
+      </w:pPr>
+      <w:r>
+        <w:t>Container ship in port</w:t>
+      </w:r>
+    </w:p>
+    <w:p>
+      <w:pPr>
+        <w:pStyle w:val="ListParagraph"/>
+        <w:numPr>
+          <w:ilvl w:val="1"/>
+          <w:numId w:val="1"/>
+        </w:numPr>
+      </w:pPr>
+      <w:r>
+        <w:t xml:space="preserve">States = </w:t>
+      </w:r>
+    </w:p>
+    <w:p>
+      <w:pPr>
+        <w:pStyle w:val="ListParagraph"/>
+        <w:numPr>
+          <w:ilvl w:val="2"/>
+          <w:numId w:val="1"/>
+        </w:numPr>
+      </w:pPr>
+      <w:r>
+        <w:t>Objects are the containers and the crane</w:t>
+      </w:r>
+    </w:p>
+    <w:p>
+      <w:pPr>
+        <w:pStyle w:val="ListParagraph"/>
+        <w:numPr>
+          <w:ilvl w:val="2"/>
+          <w:numId w:val="1"/>
+        </w:numPr>
+      </w:pPr>
+      <w:r>
+        <w:t>Each container can either be on the dock or the ship</w:t>
+      </w:r>
+    </w:p>
+    <w:p>
+      <w:pPr>
+        <w:pStyle w:val="ListParagraph"/>
+        <w:numPr>
+          <w:ilvl w:val="1"/>
+          <w:numId w:val="1"/>
+        </w:numPr>
+      </w:pPr>
+      <w:r>
+        <w:t xml:space="preserve">Initial State = </w:t>
+      </w:r>
+      <w:r>
+        <w:t>13 x 13 x 5</w:t>
+      </w:r>
+    </w:p>
+    <w:p>
+      <w:pPr>
+        <w:pStyle w:val="ListParagraph"/>
+        <w:numPr>
+          <w:ilvl w:val="2"/>
+          <w:numId w:val="1"/>
+        </w:numPr>
+      </w:pPr>
+      <w:r>
+        <w:t>There’s the 13 x 13 grid on the ship, times the 5 levels that a container could be at</w:t>
+      </w:r>
+    </w:p>
+    <w:p>
+      <w:pPr>
+        <w:pStyle w:val="ListParagraph"/>
+        <w:numPr>
+          <w:ilvl w:val="2"/>
+          <w:numId w:val="1"/>
+        </w:numPr>
+      </w:pPr>
+      <w:r>
+        <w:t>There are 0 containers on the dock</w:t>
+      </w:r>
+    </w:p>
+    <w:p>
+      <w:pPr>
+        <w:pStyle w:val="ListParagraph"/>
+        <w:numPr>
+          <w:ilvl w:val="1"/>
+          <w:numId w:val="1"/>
+        </w:numPr>
+      </w:pPr>
+      <w:r>
+        <w:t>Actions =</w:t>
+      </w:r>
+    </w:p>
+    <w:p>
+      <w:pPr>
+        <w:pStyle w:val="ListParagraph"/>
+        <w:numPr>
+          <w:ilvl w:val="2"/>
+          <w:numId w:val="1"/>
+        </w:numPr>
+      </w:pPr>
       <w:proofErr w:type="spellStart"/>
       <w:r>
-        <w:t>PaintSquare</w:t>
+        <w:t>GrabContainer</w:t>
       </w:r>
       <w:proofErr w:type="spellEnd"/>
-      <w:proofErr w:type="gramEnd"/>
-      <w:r>
-        <w:t xml:space="preserve">, </w:t>
-      </w:r>
+    </w:p>
+    <w:p>
+      <w:pPr>
+        <w:pStyle w:val="ListParagraph"/>
+        <w:numPr>
+          <w:ilvl w:val="2"/>
+          <w:numId w:val="1"/>
+        </w:numPr>
+      </w:pPr>
       <w:proofErr w:type="spellStart"/>
       <w:r>
-        <w:t>MoveUp</w:t>
+        <w:t>DropContainer</w:t>
       </w:r>
       <w:proofErr w:type="spellEnd"/>
-      <w:r>
-        <w:t xml:space="preserve">, </w:t>
-      </w:r>
+    </w:p>
+    <w:p>
+      <w:pPr>
+        <w:pStyle w:val="ListParagraph"/>
+        <w:numPr>
+          <w:ilvl w:val="2"/>
+          <w:numId w:val="1"/>
+        </w:numPr>
+      </w:pPr>
       <w:proofErr w:type="spellStart"/>
       <w:r>
-        <w:t>MoveUpRight</w:t>
+        <w:t>CraneDriveForward</w:t>
       </w:r>
       <w:proofErr w:type="spellEnd"/>
-      <w:r>
-        <w:t xml:space="preserve">, </w:t>
-      </w:r>
+    </w:p>
+    <w:p>
+      <w:pPr>
+        <w:pStyle w:val="ListParagraph"/>
+        <w:numPr>
+          <w:ilvl w:val="2"/>
+          <w:numId w:val="1"/>
+        </w:numPr>
+      </w:pPr>
       <w:proofErr w:type="spellStart"/>
       <w:r>
-        <w:t>MoveRight</w:t>
+        <w:t>CraneDriveBackward</w:t>
       </w:r>
       <w:proofErr w:type="spellEnd"/>
-      <w:r>
-        <w:t xml:space="preserve">, </w:t>
-      </w:r>
+    </w:p>
+    <w:p>
+      <w:pPr>
+        <w:pStyle w:val="ListParagraph"/>
+        <w:numPr>
+          <w:ilvl w:val="2"/>
+          <w:numId w:val="1"/>
+        </w:numPr>
+      </w:pPr>
       <w:proofErr w:type="spellStart"/>
       <w:r>
-        <w:t>MoveDownRight</w:t>
+        <w:lastRenderedPageBreak/>
+        <w:t>CraneDriveRight</w:t>
       </w:r>
       <w:proofErr w:type="spellEnd"/>
-      <w:r>
-        <w:t xml:space="preserve">, </w:t>
-      </w:r>
+    </w:p>
+    <w:p>
+      <w:pPr>
+        <w:pStyle w:val="ListParagraph"/>
+        <w:numPr>
+          <w:ilvl w:val="2"/>
+          <w:numId w:val="1"/>
+        </w:numPr>
+      </w:pPr>
       <w:proofErr w:type="spellStart"/>
       <w:r>
-        <w:t>MoveDown</w:t>
+        <w:t>CraneDriveLeft</w:t>
       </w:r>
       <w:proofErr w:type="spellEnd"/>
-      <w:r>
-        <w:t xml:space="preserve">, </w:t>
-      </w:r>
+    </w:p>
+    <w:p>
+      <w:pPr>
+        <w:pStyle w:val="ListParagraph"/>
+        <w:numPr>
+          <w:ilvl w:val="2"/>
+          <w:numId w:val="1"/>
+        </w:numPr>
+      </w:pPr>
       <w:proofErr w:type="spellStart"/>
       <w:r>
-        <w:t>MoveDownLeft</w:t>
+        <w:t>CraneLiftUpward</w:t>
       </w:r>
       <w:proofErr w:type="spellEnd"/>
-      <w:r>
-        <w:t xml:space="preserve">, </w:t>
-      </w:r>
+    </w:p>
+    <w:p>
+      <w:pPr>
+        <w:pStyle w:val="ListParagraph"/>
+        <w:numPr>
+          <w:ilvl w:val="2"/>
+          <w:numId w:val="1"/>
+        </w:numPr>
+      </w:pPr>
       <w:proofErr w:type="spellStart"/>
       <w:r>
-        <w:t>MoveLeft</w:t>
+        <w:t>CraneLiftDownward</w:t>
       </w:r>
       <w:proofErr w:type="spellEnd"/>
-      <w:r>
-        <w:t xml:space="preserve">, </w:t>
-      </w:r>
+    </w:p>
+    <w:p>
+      <w:pPr>
+        <w:pStyle w:val="ListParagraph"/>
+        <w:numPr>
+          <w:ilvl w:val="2"/>
+          <w:numId w:val="1"/>
+        </w:numPr>
+      </w:pPr>
       <w:proofErr w:type="spellStart"/>
       <w:r>
-        <w:t>MoveUpLeft</w:t>
+        <w:t>CraneMoveToDock</w:t>
       </w:r>
       <w:proofErr w:type="spellEnd"/>
-      <w:r>
-        <w:t xml:space="preserve"> </w:t>
-      </w:r>
-      <w:r>
-        <w:t>}</w:t>
-      </w:r>
+    </w:p>
+    <w:p>
+      <w:pPr>
+        <w:pStyle w:val="ListParagraph"/>
+        <w:numPr>
+          <w:ilvl w:val="2"/>
+          <w:numId w:val="1"/>
+        </w:numPr>
+      </w:pPr>
+      <w:proofErr w:type="spellStart"/>
+      <w:r>
+        <w:t>CraneMoveToShip</w:t>
+      </w:r>
+      <w:proofErr w:type="spellEnd"/>
     </w:p>
     <w:p>
       <w:pPr>
@@ -639,17 +987,218 @@
         </w:numPr>
       </w:pPr>
       <w:r>
-        <w:t xml:space="preserve">Transition Model = </w:t>
-      </w:r>
-    </w:p>
-    <w:p>
-      <w:pPr>
-        <w:pStyle w:val="ListParagraph"/>
-        <w:numPr>
-          <w:ilvl w:val="2"/>
-          <w:numId w:val="1"/>
-        </w:numPr>
-      </w:pPr>
+        <w:t>Transition Model =</w:t>
+      </w:r>
+    </w:p>
+    <w:p>
+      <w:pPr>
+        <w:pStyle w:val="ListParagraph"/>
+        <w:numPr>
+          <w:ilvl w:val="2"/>
+          <w:numId w:val="1"/>
+        </w:numPr>
+      </w:pPr>
+      <w:proofErr w:type="spellStart"/>
+      <w:r>
+        <w:t>GrabContainer</w:t>
+      </w:r>
+      <w:proofErr w:type="spellEnd"/>
+      <w:r>
+        <w:t xml:space="preserve">:  Can pick up a container onto the crane from the ship or the dock, depending on where the crane is (affected by </w:t>
+      </w:r>
+      <w:proofErr w:type="spellStart"/>
+      <w:r>
+        <w:t>CraneMoveToDock</w:t>
+      </w:r>
+      <w:proofErr w:type="spellEnd"/>
+      <w:r>
+        <w:t xml:space="preserve"> and </w:t>
+      </w:r>
+      <w:proofErr w:type="spellStart"/>
+      <w:r>
+        <w:t>CraneMoveToShip</w:t>
+      </w:r>
+      <w:proofErr w:type="spellEnd"/>
+      <w:r>
+        <w:t>)</w:t>
+      </w:r>
+    </w:p>
+    <w:p>
+      <w:pPr>
+        <w:pStyle w:val="ListParagraph"/>
+        <w:numPr>
+          <w:ilvl w:val="3"/>
+          <w:numId w:val="1"/>
+        </w:numPr>
+      </w:pPr>
+      <w:r>
+        <w:t>Can only grab a container if the crane arm is in the position above a container</w:t>
+      </w:r>
+    </w:p>
+    <w:p>
+      <w:pPr>
+        <w:pStyle w:val="ListParagraph"/>
+        <w:numPr>
+          <w:ilvl w:val="2"/>
+          <w:numId w:val="1"/>
+        </w:numPr>
+      </w:pPr>
+      <w:proofErr w:type="spellStart"/>
+      <w:r>
+        <w:t>DropContainer</w:t>
+      </w:r>
+      <w:proofErr w:type="spellEnd"/>
+      <w:r>
+        <w:t>:  Releases a container (if holding on) to wherever the crane is (dock, or ship position)</w:t>
+      </w:r>
+    </w:p>
+    <w:p>
+      <w:pPr>
+        <w:pStyle w:val="ListParagraph"/>
+        <w:numPr>
+          <w:ilvl w:val="3"/>
+          <w:numId w:val="1"/>
+        </w:numPr>
+      </w:pPr>
+      <w:r>
+        <w:t>Can only release a container if the crane arm is holding a container</w:t>
+      </w:r>
+    </w:p>
+    <w:p>
+      <w:pPr>
+        <w:pStyle w:val="ListParagraph"/>
+        <w:numPr>
+          <w:ilvl w:val="2"/>
+          <w:numId w:val="1"/>
+        </w:numPr>
+      </w:pPr>
+      <w:proofErr w:type="spellStart"/>
+      <w:r>
+        <w:t>CraneDriveForward</w:t>
+      </w:r>
+      <w:proofErr w:type="spellEnd"/>
+      <w:r>
+        <w:t>:  Drive the crane position forward (horizontally) one position</w:t>
+      </w:r>
+    </w:p>
+    <w:p>
+      <w:pPr>
+        <w:pStyle w:val="ListParagraph"/>
+        <w:numPr>
+          <w:ilvl w:val="2"/>
+          <w:numId w:val="1"/>
+        </w:numPr>
+      </w:pPr>
+      <w:proofErr w:type="spellStart"/>
+      <w:r>
+        <w:t>CraneDriveBackward</w:t>
+      </w:r>
+      <w:proofErr w:type="spellEnd"/>
+      <w:r>
+        <w:t>:  Drive the crane position backward (horizontally) one position</w:t>
+      </w:r>
+    </w:p>
+    <w:p>
+      <w:pPr>
+        <w:pStyle w:val="ListParagraph"/>
+        <w:numPr>
+          <w:ilvl w:val="2"/>
+          <w:numId w:val="1"/>
+        </w:numPr>
+      </w:pPr>
+      <w:proofErr w:type="spellStart"/>
+      <w:r>
+        <w:t>CraneDriveRight</w:t>
+      </w:r>
+      <w:proofErr w:type="spellEnd"/>
+      <w:r>
+        <w:t>:  Drive the crane position to the right (horizontally) one position</w:t>
+      </w:r>
+    </w:p>
+    <w:p>
+      <w:pPr>
+        <w:pStyle w:val="ListParagraph"/>
+        <w:numPr>
+          <w:ilvl w:val="2"/>
+          <w:numId w:val="1"/>
+        </w:numPr>
+      </w:pPr>
+      <w:proofErr w:type="spellStart"/>
+      <w:r>
+        <w:t>CraneDriveLeft</w:t>
+      </w:r>
+      <w:proofErr w:type="spellEnd"/>
+      <w:r>
+        <w:t>:  Drive the crane position to the left (horizontally) one position</w:t>
+      </w:r>
+    </w:p>
+    <w:p>
+      <w:pPr>
+        <w:pStyle w:val="ListParagraph"/>
+        <w:numPr>
+          <w:ilvl w:val="2"/>
+          <w:numId w:val="1"/>
+        </w:numPr>
+      </w:pPr>
+      <w:proofErr w:type="spellStart"/>
+      <w:r>
+        <w:t>CraneLiftUpward</w:t>
+      </w:r>
+      <w:proofErr w:type="spellEnd"/>
+      <w:r>
+        <w:t>:  Move the crane arm up one level (vertically)</w:t>
+      </w:r>
+    </w:p>
+    <w:p>
+      <w:pPr>
+        <w:pStyle w:val="ListParagraph"/>
+        <w:numPr>
+          <w:ilvl w:val="2"/>
+          <w:numId w:val="1"/>
+        </w:numPr>
+      </w:pPr>
+      <w:proofErr w:type="spellStart"/>
+      <w:r>
+        <w:t>CraneLiftDownard</w:t>
+      </w:r>
+      <w:proofErr w:type="spellEnd"/>
+      <w:r>
+        <w:t>:  Move the crane arm down one level (vertically)</w:t>
+      </w:r>
+    </w:p>
+    <w:p>
+      <w:pPr>
+        <w:pStyle w:val="ListParagraph"/>
+        <w:numPr>
+          <w:ilvl w:val="2"/>
+          <w:numId w:val="1"/>
+        </w:numPr>
+      </w:pPr>
+      <w:proofErr w:type="spellStart"/>
+      <w:r>
+        <w:t>CraneMoveToDock</w:t>
+      </w:r>
+      <w:proofErr w:type="spellEnd"/>
+      <w:r>
+        <w:t>:  Move the crane to the dock yard</w:t>
+      </w:r>
+    </w:p>
+    <w:p>
+      <w:pPr>
+        <w:pStyle w:val="ListParagraph"/>
+        <w:numPr>
+          <w:ilvl w:val="2"/>
+          <w:numId w:val="1"/>
+        </w:numPr>
+      </w:pPr>
+      <w:proofErr w:type="spellStart"/>
+      <w:r>
+        <w:t>CraneMoveToShip</w:t>
+      </w:r>
+      <w:proofErr w:type="spellEnd"/>
+      <w:r>
+        <w:t>:  Move the crane to the ship</w:t>
+      </w:r>
     </w:p>
     <w:p>
       <w:pPr>
@@ -660,137 +1209,186 @@
         </w:numPr>
       </w:pPr>
       <w:r>
-        <w:t xml:space="preserve">Goal States = </w:t>
-      </w:r>
-      <w:r>
-        <w:t>When all non-</w:t>
-      </w:r>
+        <w:t>Goal States = {}</w:t>
+      </w:r>
+    </w:p>
+    <w:p>
+      <w:pPr>
+        <w:pStyle w:val="ListParagraph"/>
+        <w:numPr>
+          <w:ilvl w:val="1"/>
+          <w:numId w:val="1"/>
+        </w:numPr>
+      </w:pPr>
+      <w:r>
+        <w:t xml:space="preserve">Actions cost = </w:t>
+      </w:r>
+    </w:p>
+    <w:p>
+      <w:pPr>
+        <w:pStyle w:val="ListParagraph"/>
+        <w:numPr>
+          <w:ilvl w:val="2"/>
+          <w:numId w:val="1"/>
+        </w:numPr>
+      </w:pPr>
+      <w:r>
+        <w:t>The following actions cost 1 (since they’re going just one space)</w:t>
+      </w:r>
+    </w:p>
+    <w:p>
+      <w:pPr>
+        <w:pStyle w:val="ListParagraph"/>
+        <w:numPr>
+          <w:ilvl w:val="3"/>
+          <w:numId w:val="1"/>
+        </w:numPr>
+      </w:pPr>
       <w:proofErr w:type="spellStart"/>
       <w:r>
-        <w:t>bottomlessPit</w:t>
+        <w:t>LiftCont</w:t>
       </w:r>
       <w:proofErr w:type="spellEnd"/>
-      <w:r>
-        <w:t xml:space="preserve"> tiles are painted</w:t>
-      </w:r>
-    </w:p>
-    <w:p>
-      <w:pPr>
-        <w:pStyle w:val="ListParagraph"/>
-        <w:numPr>
-          <w:ilvl w:val="1"/>
-          <w:numId w:val="1"/>
-        </w:numPr>
-      </w:pPr>
-      <w:r>
-        <w:t xml:space="preserve">Actions cost = </w:t>
-      </w:r>
-      <w:r>
-        <w:t>Each action cost 1</w:t>
-      </w:r>
-    </w:p>
-    <w:p>
-      <w:pPr>
-        <w:pStyle w:val="ListParagraph"/>
-        <w:numPr>
-          <w:ilvl w:val="0"/>
-          <w:numId w:val="1"/>
-        </w:numPr>
-      </w:pPr>
-      <w:r>
-        <w:t>Container ship in port</w:t>
-      </w:r>
-    </w:p>
-    <w:p>
-      <w:pPr>
-        <w:pStyle w:val="ListParagraph"/>
-        <w:numPr>
-          <w:ilvl w:val="1"/>
-          <w:numId w:val="1"/>
-        </w:numPr>
-      </w:pPr>
-      <w:r>
-        <w:t>States = {}</w:t>
-      </w:r>
-    </w:p>
-    <w:p>
-      <w:pPr>
-        <w:pStyle w:val="ListParagraph"/>
-        <w:numPr>
-          <w:ilvl w:val="1"/>
-          <w:numId w:val="1"/>
-        </w:numPr>
-      </w:pPr>
-      <w:r>
-        <w:t xml:space="preserve">Initial State = </w:t>
-      </w:r>
-    </w:p>
-    <w:p>
-      <w:pPr>
-        <w:pStyle w:val="ListParagraph"/>
-        <w:numPr>
-          <w:ilvl w:val="1"/>
-          <w:numId w:val="1"/>
-        </w:numPr>
-      </w:pPr>
-      <w:r>
-        <w:t>Actions = {}</w:t>
-      </w:r>
-    </w:p>
-    <w:p>
-      <w:pPr>
-        <w:pStyle w:val="ListParagraph"/>
-        <w:numPr>
-          <w:ilvl w:val="1"/>
-          <w:numId w:val="1"/>
-        </w:numPr>
-      </w:pPr>
-      <w:r>
-        <w:t>Transition Model = {}</w:t>
-      </w:r>
-    </w:p>
-    <w:p>
-      <w:pPr>
-        <w:pStyle w:val="ListParagraph"/>
-        <w:numPr>
-          <w:ilvl w:val="1"/>
-          <w:numId w:val="1"/>
-        </w:numPr>
-      </w:pPr>
-      <w:r>
-        <w:t>Goal States = {}</w:t>
-      </w:r>
-    </w:p>
-    <w:p>
-      <w:pPr>
-        <w:pStyle w:val="ListParagraph"/>
-        <w:numPr>
-          <w:ilvl w:val="1"/>
-          <w:numId w:val="1"/>
-        </w:numPr>
-      </w:pPr>
-      <w:r>
-        <w:t xml:space="preserve">Actions cost = </w:t>
-      </w:r>
-      <w:r>
-        <w:t>Each action cost 1</w:t>
-      </w:r>
-    </w:p>
-    <w:p/>
-    <w:p/>
-    <w:p>
-      <w:pPr>
+    </w:p>
+    <w:p>
+      <w:pPr>
+        <w:pStyle w:val="ListParagraph"/>
+        <w:numPr>
+          <w:ilvl w:val="3"/>
+          <w:numId w:val="1"/>
+        </w:numPr>
+      </w:pPr>
+      <w:proofErr w:type="spellStart"/>
+      <w:r>
+        <w:t>CraneDriveForward</w:t>
+      </w:r>
+      <w:proofErr w:type="spellEnd"/>
+    </w:p>
+    <w:p>
+      <w:pPr>
+        <w:pStyle w:val="ListParagraph"/>
+        <w:numPr>
+          <w:ilvl w:val="3"/>
+          <w:numId w:val="1"/>
+        </w:numPr>
+      </w:pPr>
+      <w:proofErr w:type="spellStart"/>
+      <w:r>
+        <w:t>CraneDriveBackward</w:t>
+      </w:r>
+      <w:proofErr w:type="spellEnd"/>
+    </w:p>
+    <w:p>
+      <w:pPr>
+        <w:pStyle w:val="ListParagraph"/>
+        <w:numPr>
+          <w:ilvl w:val="3"/>
+          <w:numId w:val="1"/>
+        </w:numPr>
+      </w:pPr>
+      <w:proofErr w:type="spellStart"/>
+      <w:r>
+        <w:t>CraneDriveRight</w:t>
+      </w:r>
+      <w:proofErr w:type="spellEnd"/>
+    </w:p>
+    <w:p>
+      <w:pPr>
+        <w:pStyle w:val="ListParagraph"/>
+        <w:numPr>
+          <w:ilvl w:val="3"/>
+          <w:numId w:val="1"/>
+        </w:numPr>
+      </w:pPr>
+      <w:proofErr w:type="spellStart"/>
+      <w:r>
+        <w:t>CraneDriveLeft</w:t>
+      </w:r>
+      <w:proofErr w:type="spellEnd"/>
+    </w:p>
+    <w:p>
+      <w:pPr>
+        <w:pStyle w:val="ListParagraph"/>
+        <w:numPr>
+          <w:ilvl w:val="3"/>
+          <w:numId w:val="1"/>
+        </w:numPr>
+      </w:pPr>
+      <w:proofErr w:type="spellStart"/>
+      <w:r>
+        <w:t>CraneLiftUpward</w:t>
+      </w:r>
+      <w:proofErr w:type="spellEnd"/>
+    </w:p>
+    <w:p>
+      <w:pPr>
+        <w:pStyle w:val="ListParagraph"/>
+        <w:numPr>
+          <w:ilvl w:val="3"/>
+          <w:numId w:val="1"/>
+        </w:numPr>
+      </w:pPr>
+      <w:proofErr w:type="spellStart"/>
+      <w:r>
+        <w:t>CraneLiftDownward</w:t>
+      </w:r>
+      <w:proofErr w:type="spellEnd"/>
+    </w:p>
+    <w:p>
+      <w:pPr>
+        <w:pStyle w:val="ListParagraph"/>
+        <w:numPr>
+          <w:ilvl w:val="2"/>
+          <w:numId w:val="1"/>
+        </w:numPr>
+      </w:pPr>
+      <w:r>
+        <w:t>The following actions may cost 2 or more (since it takes longer to move across the dock to the ship, rather than just one position within the dock or the ship)</w:t>
+      </w:r>
+    </w:p>
+    <w:p>
+      <w:pPr>
+        <w:pStyle w:val="ListParagraph"/>
+        <w:numPr>
+          <w:ilvl w:val="3"/>
+          <w:numId w:val="1"/>
+        </w:numPr>
+      </w:pPr>
+      <w:proofErr w:type="spellStart"/>
+      <w:r>
+        <w:t>CraneMoveToDock</w:t>
+      </w:r>
+      <w:proofErr w:type="spellEnd"/>
+    </w:p>
+    <w:p>
+      <w:pPr>
+        <w:pStyle w:val="ListParagraph"/>
+        <w:numPr>
+          <w:ilvl w:val="3"/>
+          <w:numId w:val="1"/>
+        </w:numPr>
+      </w:pPr>
+      <w:proofErr w:type="spellStart"/>
+      <w:r>
+        <w:t>CraneMoveToShip</w:t>
+      </w:r>
+      <w:proofErr w:type="spellEnd"/>
+    </w:p>
+    <w:p>
+      <w:r>
         <w:rPr>
           <w:b/>
           <w:bCs/>
         </w:rPr>
-      </w:pPr>
+        <w:lastRenderedPageBreak/>
+        <w:t xml:space="preserve">Problem </w:t>
+      </w:r>
       <w:r>
         <w:rPr>
           <w:b/>
           <w:bCs/>
         </w:rPr>
-        <w:t>Problem 3</w:t>
+        <w:t>3</w:t>
       </w:r>
     </w:p>
     <w:p/>
@@ -834,35 +1432,30 @@
       <w:r>
         <w:t xml:space="preserve">1:  </w:t>
       </w:r>
-      <w:proofErr w:type="spellStart"/>
-      <w:r>
-        <w:t>PetGoldenFox</w:t>
-      </w:r>
-      <w:proofErr w:type="spellEnd"/>
+      <w:r>
+        <w:t>Fox</w:t>
+      </w:r>
       <w:r>
         <w:t xml:space="preserve">, </w:t>
       </w:r>
-      <w:proofErr w:type="spellStart"/>
-      <w:r>
-        <w:t>PetBlueHen</w:t>
-      </w:r>
-      <w:proofErr w:type="spellEnd"/>
-      <w:r>
-        <w:t xml:space="preserve">, and </w:t>
-      </w:r>
-      <w:proofErr w:type="spellStart"/>
-      <w:r>
-        <w:t>BushelOfBlueCorn</w:t>
-      </w:r>
-      <w:proofErr w:type="spellEnd"/>
-      <w:r>
-        <w:t xml:space="preserve"> are all at </w:t>
-      </w:r>
-      <w:proofErr w:type="spellStart"/>
-      <w:r>
-        <w:t>SouthCampus</w:t>
-      </w:r>
-      <w:proofErr w:type="spellEnd"/>
+      <w:r>
+        <w:t>Blue Hen</w:t>
+      </w:r>
+      <w:r>
+        <w:t xml:space="preserve">, </w:t>
+      </w:r>
+      <w:r>
+        <w:t>Corn, and Person</w:t>
+      </w:r>
+      <w:r>
+        <w:t xml:space="preserve"> are all at South</w:t>
+      </w:r>
+      <w:r>
+        <w:t xml:space="preserve"> </w:t>
+      </w:r>
+      <w:r>
+        <w:t>Campus</w:t>
+      </w:r>
     </w:p>
     <w:p>
       <w:pPr>
@@ -875,45 +1468,397 @@
       <w:r>
         <w:t xml:space="preserve">2:  </w:t>
       </w:r>
-      <w:proofErr w:type="spellStart"/>
-      <w:r>
-        <w:t>PetGoldenFox</w:t>
-      </w:r>
-      <w:proofErr w:type="spellEnd"/>
+      <w:r>
+        <w:t>Fox and Corn</w:t>
+      </w:r>
       <w:r>
         <w:t xml:space="preserve"> at </w:t>
       </w:r>
-      <w:proofErr w:type="spellStart"/>
+      <w:r>
+        <w:t>South</w:t>
+      </w:r>
+      <w:r>
+        <w:t xml:space="preserve">; </w:t>
+      </w:r>
+      <w:r>
+        <w:t>Person c</w:t>
+      </w:r>
+      <w:r>
+        <w:t>arr</w:t>
+      </w:r>
+      <w:r>
+        <w:t>ies</w:t>
+      </w:r>
+      <w:r>
+        <w:t xml:space="preserve"> </w:t>
+      </w:r>
+      <w:r>
+        <w:t xml:space="preserve">Blue Hen </w:t>
+      </w:r>
+      <w:r>
+        <w:t xml:space="preserve">to </w:t>
+      </w:r>
+      <w:r>
+        <w:t>Laird</w:t>
+      </w:r>
+      <w:r>
+        <w:t xml:space="preserve"> </w:t>
+      </w:r>
+    </w:p>
+    <w:p>
+      <w:pPr>
+        <w:pStyle w:val="ListParagraph"/>
+        <w:numPr>
+          <w:ilvl w:val="1"/>
+          <w:numId w:val="2"/>
+        </w:numPr>
+      </w:pPr>
+      <w:r>
+        <w:t xml:space="preserve">3:  </w:t>
+      </w:r>
+      <w:r>
+        <w:t xml:space="preserve">Fox and Corn at </w:t>
+      </w:r>
+      <w:r>
+        <w:t>South</w:t>
+      </w:r>
+      <w:r>
+        <w:t xml:space="preserve">; Person bus back to </w:t>
+      </w:r>
+      <w:r>
+        <w:t>South</w:t>
+      </w:r>
+      <w:r>
+        <w:t xml:space="preserve">; Blue Hen at </w:t>
+      </w:r>
+      <w:r>
+        <w:t>Laird</w:t>
+      </w:r>
+    </w:p>
+    <w:p>
+      <w:pPr>
+        <w:pStyle w:val="ListParagraph"/>
+        <w:numPr>
+          <w:ilvl w:val="1"/>
+          <w:numId w:val="2"/>
+        </w:numPr>
+      </w:pPr>
+      <w:r>
+        <w:t>4</w:t>
+      </w:r>
+      <w:r>
+        <w:t xml:space="preserve">:  </w:t>
+      </w:r>
+      <w:r>
+        <w:t>Fox</w:t>
+      </w:r>
+      <w:r>
+        <w:t xml:space="preserve"> at South; Person carries Corn to South; Blue Hen at Laird</w:t>
+      </w:r>
+    </w:p>
+    <w:p>
+      <w:pPr>
+        <w:pStyle w:val="ListParagraph"/>
+        <w:numPr>
+          <w:ilvl w:val="1"/>
+          <w:numId w:val="2"/>
+        </w:numPr>
+      </w:pPr>
+      <w:r>
+        <w:t xml:space="preserve">5:  Fox at South; Person carries Blue Hen bus back to </w:t>
+      </w:r>
+      <w:r>
+        <w:t>South</w:t>
+      </w:r>
+      <w:r>
+        <w:t>; Corn at Laird</w:t>
+      </w:r>
+    </w:p>
+    <w:p>
+      <w:pPr>
+        <w:pStyle w:val="ListParagraph"/>
+        <w:numPr>
+          <w:ilvl w:val="1"/>
+          <w:numId w:val="2"/>
+        </w:numPr>
+      </w:pPr>
+      <w:r>
+        <w:t>5.1: Fox at South; Person carries Corn back to South; Blue Hen at Laird</w:t>
+      </w:r>
+    </w:p>
+    <w:p>
+      <w:pPr>
+        <w:pStyle w:val="ListParagraph"/>
+        <w:numPr>
+          <w:ilvl w:val="1"/>
+          <w:numId w:val="2"/>
+        </w:numPr>
+      </w:pPr>
+      <w:r>
+        <w:t>5.2: Corn at South; Person carries Fox to Laird; Blue Hen at Laird</w:t>
+      </w:r>
+    </w:p>
+    <w:p>
+      <w:pPr>
+        <w:pStyle w:val="ListParagraph"/>
+        <w:numPr>
+          <w:ilvl w:val="1"/>
+          <w:numId w:val="2"/>
+        </w:numPr>
+      </w:pPr>
+      <w:r>
+        <w:t>5.3: Corn at South; Person carries Blue Hen back to South; Fox at Laird</w:t>
+      </w:r>
+    </w:p>
+    <w:p>
+      <w:pPr>
+        <w:pStyle w:val="ListParagraph"/>
+        <w:numPr>
+          <w:ilvl w:val="1"/>
+          <w:numId w:val="2"/>
+        </w:numPr>
+      </w:pPr>
+      <w:r>
+        <w:t>5.4: Blue Hen at South; Person carries Corn to Laird; Fox at Laird</w:t>
+      </w:r>
+    </w:p>
+    <w:p>
+      <w:pPr>
+        <w:pStyle w:val="ListParagraph"/>
+        <w:numPr>
+          <w:ilvl w:val="1"/>
+          <w:numId w:val="2"/>
+        </w:numPr>
+      </w:pPr>
+      <w:r>
+        <w:t xml:space="preserve">5.5: </w:t>
+      </w:r>
+      <w:r>
+        <w:t>Blue Hen at South; Person bus back to South; Fox, Corn at Laird</w:t>
+      </w:r>
+    </w:p>
+    <w:p>
+      <w:pPr>
+        <w:pStyle w:val="ListParagraph"/>
+        <w:numPr>
+          <w:ilvl w:val="1"/>
+          <w:numId w:val="2"/>
+        </w:numPr>
+      </w:pPr>
+      <w:r>
+        <w:t xml:space="preserve">6:  </w:t>
+      </w:r>
+      <w:r>
+        <w:t>Blue Hen at South; Person carries Fox to Laird; Corn at Laird</w:t>
+      </w:r>
+    </w:p>
+    <w:p>
+      <w:pPr>
+        <w:pStyle w:val="ListParagraph"/>
+        <w:numPr>
+          <w:ilvl w:val="1"/>
+          <w:numId w:val="2"/>
+        </w:numPr>
+      </w:pPr>
+      <w:r>
+        <w:t>7:  Blue Hen at South; Person bus back to South; Fox, Corn at Laird</w:t>
+      </w:r>
+    </w:p>
+    <w:p>
+      <w:pPr>
+        <w:pStyle w:val="ListParagraph"/>
+        <w:numPr>
+          <w:ilvl w:val="1"/>
+          <w:numId w:val="2"/>
+        </w:numPr>
+      </w:pPr>
+      <w:r>
+        <w:t>8:  Person carries Blue Hen to Laird; Fox, Corn at Laird</w:t>
+      </w:r>
+    </w:p>
+    <w:p>
+      <w:pPr>
+        <w:pStyle w:val="ListParagraph"/>
+        <w:numPr>
+          <w:ilvl w:val="1"/>
+          <w:numId w:val="2"/>
+        </w:numPr>
+      </w:pPr>
+      <w:r>
+        <w:t>9:  Fox, Blue Hen, Corn, and Person are all at Laird Campus</w:t>
+      </w:r>
+    </w:p>
+    <w:p>
+      <w:pPr>
+        <w:pStyle w:val="ListParagraph"/>
+        <w:numPr>
+          <w:ilvl w:val="1"/>
+          <w:numId w:val="2"/>
+        </w:numPr>
+      </w:pPr>
+      <w:r>
+        <w:t>Summarized</w:t>
+      </w:r>
+    </w:p>
+    <w:p>
+      <w:pPr>
+        <w:pStyle w:val="ListParagraph"/>
+        <w:numPr>
+          <w:ilvl w:val="2"/>
+          <w:numId w:val="2"/>
+        </w:numPr>
+      </w:pPr>
+      <w:r>
+        <w:t>The objects are</w:t>
+      </w:r>
+    </w:p>
+    <w:p>
+      <w:pPr>
+        <w:pStyle w:val="ListParagraph"/>
+        <w:numPr>
+          <w:ilvl w:val="3"/>
+          <w:numId w:val="2"/>
+        </w:numPr>
+      </w:pPr>
+      <w:r>
+        <w:t>The agent</w:t>
+      </w:r>
+    </w:p>
+    <w:p>
+      <w:pPr>
+        <w:pStyle w:val="ListParagraph"/>
+        <w:numPr>
+          <w:ilvl w:val="3"/>
+          <w:numId w:val="2"/>
+        </w:numPr>
+      </w:pPr>
+      <w:r>
+        <w:t>The fox</w:t>
+      </w:r>
+    </w:p>
+    <w:p>
+      <w:pPr>
+        <w:pStyle w:val="ListParagraph"/>
+        <w:numPr>
+          <w:ilvl w:val="3"/>
+          <w:numId w:val="2"/>
+        </w:numPr>
+      </w:pPr>
+      <w:r>
+        <w:t>The hen</w:t>
+      </w:r>
+    </w:p>
+    <w:p>
+      <w:pPr>
+        <w:pStyle w:val="ListParagraph"/>
+        <w:numPr>
+          <w:ilvl w:val="3"/>
+          <w:numId w:val="2"/>
+        </w:numPr>
+      </w:pPr>
+      <w:r>
+        <w:t>The corn bushels</w:t>
+      </w:r>
+    </w:p>
+    <w:p>
+      <w:pPr>
+        <w:pStyle w:val="ListParagraph"/>
+        <w:numPr>
+          <w:ilvl w:val="2"/>
+          <w:numId w:val="2"/>
+        </w:numPr>
+      </w:pPr>
+      <w:r>
+        <w:t>The locations are</w:t>
+      </w:r>
+    </w:p>
+    <w:p>
+      <w:pPr>
+        <w:pStyle w:val="ListParagraph"/>
+        <w:numPr>
+          <w:ilvl w:val="3"/>
+          <w:numId w:val="2"/>
+        </w:numPr>
+      </w:pPr>
+      <w:r>
+        <w:t>South Campus</w:t>
+      </w:r>
+    </w:p>
+    <w:p>
+      <w:pPr>
+        <w:pStyle w:val="ListParagraph"/>
+        <w:numPr>
+          <w:ilvl w:val="3"/>
+          <w:numId w:val="2"/>
+        </w:numPr>
+      </w:pPr>
+      <w:r>
+        <w:t>Laird Campus</w:t>
+      </w:r>
+    </w:p>
+    <w:p>
+      <w:pPr>
+        <w:pStyle w:val="ListParagraph"/>
+        <w:numPr>
+          <w:ilvl w:val="2"/>
+          <w:numId w:val="2"/>
+        </w:numPr>
+      </w:pPr>
+      <w:r>
+        <w:t xml:space="preserve">The states are </w:t>
+      </w:r>
       <w:proofErr w:type="gramStart"/>
       <w:r>
-        <w:t>LairdCampus</w:t>
-      </w:r>
-      <w:proofErr w:type="spellEnd"/>
-      <w:r>
-        <w:t xml:space="preserve">;  </w:t>
-      </w:r>
-      <w:proofErr w:type="spellStart"/>
-      <w:r>
-        <w:t>PetBlueHen</w:t>
-      </w:r>
-      <w:proofErr w:type="spellEnd"/>
+        <w:t>all of</w:t>
+      </w:r>
       <w:proofErr w:type="gramEnd"/>
       <w:r>
-        <w:t xml:space="preserve"> and </w:t>
-      </w:r>
-      <w:proofErr w:type="spellStart"/>
-      <w:r>
-        <w:t>BushelOfBlueCorn</w:t>
-      </w:r>
-      <w:proofErr w:type="spellEnd"/>
-      <w:r>
-        <w:t xml:space="preserve"> at </w:t>
-      </w:r>
-      <w:proofErr w:type="spellStart"/>
-      <w:r>
-        <w:t>SouthCampus</w:t>
-      </w:r>
-      <w:proofErr w:type="spellEnd"/>
+        <w:t xml:space="preserve"> the possible combinations of them</w:t>
+      </w:r>
+    </w:p>
+    <w:p>
+      <w:pPr>
+        <w:pStyle w:val="ListParagraph"/>
+        <w:numPr>
+          <w:ilvl w:val="2"/>
+          <w:numId w:val="2"/>
+        </w:numPr>
+      </w:pPr>
+      <w:r>
+        <w:t xml:space="preserve">Hint:  You </w:t>
+      </w:r>
+      <w:proofErr w:type="gramStart"/>
+      <w:r>
+        <w:t>have to</w:t>
+      </w:r>
+      <w:proofErr w:type="gramEnd"/>
+      <w:r>
+        <w:t xml:space="preserve"> carry some objects back from Laird to South campus, or risk having a hen or corn devoured</w:t>
+      </w:r>
+    </w:p>
+    <w:p>
+      <w:pPr>
+        <w:pStyle w:val="ListParagraph"/>
+        <w:numPr>
+          <w:ilvl w:val="2"/>
+          <w:numId w:val="2"/>
+        </w:numPr>
+      </w:pPr>
+      <w:r>
+        <w:t>I thought about this for a long time, and I can’t think of any other states or unique combinations of actions to take</w:t>
+      </w:r>
+    </w:p>
+    <w:p>
+      <w:pPr>
+        <w:pStyle w:val="ListParagraph"/>
+        <w:numPr>
+          <w:ilvl w:val="0"/>
+          <w:numId w:val="2"/>
+        </w:numPr>
+      </w:pPr>
+      <w:r>
+        <w:t>Initial State</w:t>
+      </w:r>
     </w:p>
     <w:p>
       <w:pPr>
@@ -924,47 +1869,101 @@
         </w:numPr>
       </w:pPr>
       <w:r>
+        <w:t>State 1 (everyone at south campus)</w:t>
+      </w:r>
+    </w:p>
+    <w:p>
+      <w:pPr>
+        <w:pStyle w:val="ListParagraph"/>
+        <w:numPr>
+          <w:ilvl w:val="0"/>
+          <w:numId w:val="2"/>
+        </w:numPr>
+      </w:pPr>
+      <w:r>
+        <w:t>Actions</w:t>
+      </w:r>
+    </w:p>
+    <w:p>
+      <w:pPr>
+        <w:pStyle w:val="ListParagraph"/>
+        <w:numPr>
+          <w:ilvl w:val="1"/>
+          <w:numId w:val="2"/>
+        </w:numPr>
+      </w:pPr>
+      <w:r>
+        <w:t xml:space="preserve">1:  </w:t>
+      </w:r>
+      <w:r>
+        <w:t>Carry</w:t>
+      </w:r>
+      <w:r>
+        <w:t xml:space="preserve"> </w:t>
+      </w:r>
+      <w:r>
+        <w:t>Fox</w:t>
+      </w:r>
+      <w:r>
+        <w:t xml:space="preserve"> to </w:t>
+      </w:r>
+      <w:r>
+        <w:t>Laird Campus</w:t>
+      </w:r>
+    </w:p>
+    <w:p>
+      <w:pPr>
+        <w:pStyle w:val="ListParagraph"/>
+        <w:numPr>
+          <w:ilvl w:val="1"/>
+          <w:numId w:val="2"/>
+        </w:numPr>
+      </w:pPr>
+      <w:r>
+        <w:t xml:space="preserve">2:  </w:t>
+      </w:r>
+      <w:r>
+        <w:t>Carry</w:t>
+      </w:r>
+      <w:r>
+        <w:t xml:space="preserve"> </w:t>
+      </w:r>
+      <w:r>
+        <w:t>Blue Hen</w:t>
+      </w:r>
+      <w:r>
+        <w:t xml:space="preserve"> to </w:t>
+      </w:r>
+      <w:r>
+        <w:t>Laird</w:t>
+      </w:r>
+    </w:p>
+    <w:p>
+      <w:pPr>
+        <w:pStyle w:val="ListParagraph"/>
+        <w:numPr>
+          <w:ilvl w:val="1"/>
+          <w:numId w:val="2"/>
+        </w:numPr>
+      </w:pPr>
+      <w:r>
         <w:t xml:space="preserve">3:  </w:t>
       </w:r>
-      <w:proofErr w:type="spellStart"/>
-      <w:r>
-        <w:t>PetGoldenFox</w:t>
-      </w:r>
-      <w:proofErr w:type="spellEnd"/>
-      <w:r>
-        <w:t xml:space="preserve"> and </w:t>
-      </w:r>
-      <w:proofErr w:type="spellStart"/>
-      <w:r>
-        <w:t>PetBlueHen</w:t>
-      </w:r>
-      <w:proofErr w:type="spellEnd"/>
-      <w:r>
-        <w:t xml:space="preserve"> at </w:t>
-      </w:r>
-      <w:proofErr w:type="spellStart"/>
-      <w:proofErr w:type="gramStart"/>
-      <w:r>
-        <w:t>LairdCampus</w:t>
-      </w:r>
-      <w:proofErr w:type="spellEnd"/>
-      <w:r>
-        <w:t xml:space="preserve">;  </w:t>
-      </w:r>
-      <w:proofErr w:type="spellStart"/>
-      <w:r>
-        <w:t>BushelOfBlueCorn</w:t>
-      </w:r>
-      <w:proofErr w:type="spellEnd"/>
-      <w:proofErr w:type="gramEnd"/>
-      <w:r>
-        <w:t xml:space="preserve"> at </w:t>
-      </w:r>
-      <w:proofErr w:type="spellStart"/>
-      <w:r>
-        <w:t>SouthCampus</w:t>
-      </w:r>
-      <w:proofErr w:type="spellEnd"/>
+      <w:r>
+        <w:t>Carry</w:t>
+      </w:r>
+      <w:r>
+        <w:t xml:space="preserve"> </w:t>
+      </w:r>
+      <w:r>
+        <w:t>Corn</w:t>
+      </w:r>
+      <w:r>
+        <w:t xml:space="preserve"> to </w:t>
+      </w:r>
+      <w:r>
+        <w:t>Laird</w:t>
+      </w:r>
     </w:p>
     <w:p>
       <w:pPr>
@@ -975,37 +1974,56 @@
         </w:numPr>
       </w:pPr>
       <w:r>
-        <w:t xml:space="preserve">4:  </w:t>
-      </w:r>
-      <w:proofErr w:type="spellStart"/>
-      <w:r>
-        <w:t>PetGoldenFox</w:t>
-      </w:r>
-      <w:proofErr w:type="spellEnd"/>
-      <w:r>
-        <w:t xml:space="preserve">, </w:t>
-      </w:r>
-      <w:proofErr w:type="spellStart"/>
-      <w:r>
-        <w:t>PetBlueHen</w:t>
-      </w:r>
-      <w:proofErr w:type="spellEnd"/>
-      <w:r>
-        <w:t xml:space="preserve">, and </w:t>
-      </w:r>
-      <w:proofErr w:type="spellStart"/>
-      <w:r>
-        <w:t>BushelOfBlueCorn</w:t>
-      </w:r>
-      <w:proofErr w:type="spellEnd"/>
-      <w:r>
-        <w:t xml:space="preserve"> are all at </w:t>
-      </w:r>
-      <w:proofErr w:type="spellStart"/>
-      <w:r>
-        <w:t>LairdCampus</w:t>
-      </w:r>
-      <w:proofErr w:type="spellEnd"/>
+        <w:t>4:  Carry Fox to South Campus</w:t>
+      </w:r>
+    </w:p>
+    <w:p>
+      <w:pPr>
+        <w:pStyle w:val="ListParagraph"/>
+        <w:numPr>
+          <w:ilvl w:val="1"/>
+          <w:numId w:val="2"/>
+        </w:numPr>
+      </w:pPr>
+      <w:r>
+        <w:t>5:  Carry Blue Hen to South</w:t>
+      </w:r>
+    </w:p>
+    <w:p>
+      <w:pPr>
+        <w:pStyle w:val="ListParagraph"/>
+        <w:numPr>
+          <w:ilvl w:val="1"/>
+          <w:numId w:val="2"/>
+        </w:numPr>
+      </w:pPr>
+      <w:r>
+        <w:t>6:  Carry Corn to South</w:t>
+      </w:r>
+    </w:p>
+    <w:p>
+      <w:pPr>
+        <w:pStyle w:val="ListParagraph"/>
+        <w:numPr>
+          <w:ilvl w:val="1"/>
+          <w:numId w:val="2"/>
+        </w:numPr>
+      </w:pPr>
+      <w:r>
+        <w:t>7:  Travel to Laird empty handed</w:t>
+      </w:r>
+    </w:p>
+    <w:p>
+      <w:pPr>
+        <w:pStyle w:val="ListParagraph"/>
+        <w:numPr>
+          <w:ilvl w:val="1"/>
+          <w:numId w:val="2"/>
+        </w:numPr>
+      </w:pPr>
+      <w:r>
+        <w:t>8:  Travel to South empty handed</w:t>
+      </w:r>
     </w:p>
     <w:p>
       <w:pPr>
@@ -1016,7 +2034,8 @@
         </w:numPr>
       </w:pPr>
       <w:r>
-        <w:t>Initial State</w:t>
+        <w:lastRenderedPageBreak/>
+        <w:t>Transition Model</w:t>
       </w:r>
     </w:p>
     <w:p>
@@ -1028,7 +2047,31 @@
         </w:numPr>
       </w:pPr>
       <w:r>
-        <w:t>State 1 (everyone at south campus)</w:t>
+        <w:t>It would be painful to describe all the actions here and how the transition model applies to them.  Also, the effects are obvious</w:t>
+      </w:r>
+    </w:p>
+    <w:p>
+      <w:pPr>
+        <w:pStyle w:val="ListParagraph"/>
+        <w:numPr>
+          <w:ilvl w:val="2"/>
+          <w:numId w:val="2"/>
+        </w:numPr>
+      </w:pPr>
+      <w:r>
+        <w:t>Carry X to Y campus results in X being at Y campus, and our person (ourselves) being at Y campus</w:t>
+      </w:r>
+    </w:p>
+    <w:p>
+      <w:pPr>
+        <w:pStyle w:val="ListParagraph"/>
+        <w:numPr>
+          <w:ilvl w:val="2"/>
+          <w:numId w:val="2"/>
+        </w:numPr>
+      </w:pPr>
+      <w:r>
+        <w:t>Travel to Y campus empty handed results in our person (ourselves) being at Y campus</w:t>
       </w:r>
     </w:p>
     <w:p>
@@ -1040,7 +2083,7 @@
         </w:numPr>
       </w:pPr>
       <w:r>
-        <w:t>Actions</w:t>
+        <w:t>Goal States</w:t>
       </w:r>
     </w:p>
     <w:p>
@@ -1052,21 +2095,20 @@
         </w:numPr>
       </w:pPr>
       <w:r>
-        <w:t xml:space="preserve">1:  Bring </w:t>
-      </w:r>
-      <w:proofErr w:type="spellStart"/>
-      <w:r>
-        <w:t>PetGoldenFox</w:t>
-      </w:r>
-      <w:proofErr w:type="spellEnd"/>
-      <w:r>
-        <w:t xml:space="preserve"> to </w:t>
-      </w:r>
-      <w:proofErr w:type="spellStart"/>
-      <w:r>
-        <w:t>LairdCampus</w:t>
-      </w:r>
-      <w:proofErr w:type="spellEnd"/>
+        <w:t>State 9</w:t>
+      </w:r>
+    </w:p>
+    <w:p>
+      <w:pPr>
+        <w:pStyle w:val="ListParagraph"/>
+        <w:numPr>
+          <w:ilvl w:val="0"/>
+          <w:numId w:val="2"/>
+        </w:numPr>
+      </w:pPr>
+      <w:r>
+        <w:t>Action cost</w:t>
+      </w:r>
     </w:p>
     <w:p>
       <w:pPr>
@@ -1077,118 +2119,9 @@
         </w:numPr>
       </w:pPr>
       <w:r>
-        <w:lastRenderedPageBreak/>
-        <w:t xml:space="preserve">2:  Bring </w:t>
-      </w:r>
-      <w:proofErr w:type="spellStart"/>
-      <w:r>
-        <w:t>PetBlueHen</w:t>
-      </w:r>
-      <w:proofErr w:type="spellEnd"/>
-      <w:r>
-        <w:t xml:space="preserve"> to </w:t>
-      </w:r>
-      <w:proofErr w:type="spellStart"/>
-      <w:r>
-        <w:t>LairdCampus</w:t>
-      </w:r>
-      <w:proofErr w:type="spellEnd"/>
-    </w:p>
-    <w:p>
-      <w:pPr>
-        <w:pStyle w:val="ListParagraph"/>
-        <w:numPr>
-          <w:ilvl w:val="1"/>
-          <w:numId w:val="2"/>
-        </w:numPr>
-      </w:pPr>
-      <w:r>
-        <w:t xml:space="preserve">3:  Bring </w:t>
-      </w:r>
-      <w:proofErr w:type="spellStart"/>
-      <w:r>
-        <w:t>BushelOfBlueCorn</w:t>
-      </w:r>
-      <w:proofErr w:type="spellEnd"/>
-      <w:r>
-        <w:t xml:space="preserve"> to </w:t>
-      </w:r>
-      <w:proofErr w:type="spellStart"/>
-      <w:r>
-        <w:t>LairdCampus</w:t>
-      </w:r>
-      <w:proofErr w:type="spellEnd"/>
-    </w:p>
-    <w:p>
-      <w:pPr>
-        <w:pStyle w:val="ListParagraph"/>
-        <w:numPr>
-          <w:ilvl w:val="0"/>
-          <w:numId w:val="2"/>
-        </w:numPr>
-      </w:pPr>
-      <w:r>
-        <w:t>Transition Model</w:t>
-      </w:r>
-    </w:p>
-    <w:p>
-      <w:pPr>
-        <w:pStyle w:val="ListParagraph"/>
-        <w:numPr>
-          <w:ilvl w:val="1"/>
-          <w:numId w:val="2"/>
-        </w:numPr>
-      </w:pPr>
-    </w:p>
-    <w:p>
-      <w:pPr>
-        <w:pStyle w:val="ListParagraph"/>
-        <w:numPr>
-          <w:ilvl w:val="0"/>
-          <w:numId w:val="2"/>
-        </w:numPr>
-      </w:pPr>
-      <w:r>
-        <w:t>Goal States</w:t>
-      </w:r>
-    </w:p>
-    <w:p>
-      <w:pPr>
-        <w:pStyle w:val="ListParagraph"/>
-        <w:numPr>
-          <w:ilvl w:val="1"/>
-          <w:numId w:val="2"/>
-        </w:numPr>
-      </w:pPr>
-      <w:r>
-        <w:t>State 4 (all pets at Laird Campus)</w:t>
-      </w:r>
-    </w:p>
-    <w:p>
-      <w:pPr>
-        <w:pStyle w:val="ListParagraph"/>
-        <w:numPr>
-          <w:ilvl w:val="0"/>
-          <w:numId w:val="2"/>
-        </w:numPr>
-      </w:pPr>
-      <w:r>
-        <w:t>Action cost</w:t>
-      </w:r>
-    </w:p>
-    <w:p>
-      <w:pPr>
-        <w:pStyle w:val="ListParagraph"/>
-        <w:numPr>
-          <w:ilvl w:val="1"/>
-          <w:numId w:val="2"/>
-        </w:numPr>
-      </w:pPr>
-      <w:r>
         <w:t>Each action costs 1</w:t>
       </w:r>
     </w:p>
-    <w:p/>
     <w:p/>
     <w:p>
       <w:r>
@@ -1200,24 +2133,735 @@
         <w:t>Which uninformed search strategy would I recommend, and why</w:t>
       </w:r>
       <w:r>
-        <w:t>:  …</w:t>
+        <w:t xml:space="preserve">:  </w:t>
+      </w:r>
+      <w:r>
+        <w:t xml:space="preserve">I </w:t>
+      </w:r>
+      <w:r>
+        <w:t>would use Dijkstra’s algorithm, since it’s efficient and we’ve used it before in other classes.  It is uninformed, because it does not have a specific target node</w:t>
       </w:r>
     </w:p>
     <w:p/>
     <w:p>
-      <w:r>
+      <w:pPr>
+        <w:rPr>
+          <w:i/>
+          <w:iCs/>
+        </w:rPr>
+      </w:pPr>
+      <w:r>
+        <w:rPr>
+          <w:i/>
+          <w:iCs/>
+        </w:rPr>
+        <w:t>Continued</w:t>
+      </w:r>
+      <w:r>
+        <w:rPr>
+          <w:i/>
+          <w:iCs/>
+        </w:rPr>
+        <w:t xml:space="preserve"> </w:t>
+      </w:r>
+      <w:r>
+        <w:rPr>
+          <w:i/>
+          <w:iCs/>
+        </w:rPr>
+        <w:t xml:space="preserve">on </w:t>
+      </w:r>
+      <w:r>
+        <w:rPr>
+          <w:i/>
+          <w:iCs/>
+        </w:rPr>
+        <w:t>the next page because this was becoming too long…</w:t>
+      </w:r>
+    </w:p>
+    <w:p>
+      <w:pPr>
         <w:rPr>
           <w:i/>
           <w:iCs/>
           <w:u w:val="single"/>
         </w:rPr>
+      </w:pPr>
+      <w:r>
+        <w:rPr>
+          <w:i/>
+          <w:iCs/>
+          <w:u w:val="single"/>
+        </w:rPr>
+        <w:br w:type="page"/>
+      </w:r>
+    </w:p>
+    <w:p>
+      <w:r>
+        <w:rPr>
+          <w:i/>
+          <w:iCs/>
+          <w:u w:val="single"/>
+        </w:rPr>
+        <w:lastRenderedPageBreak/>
         <w:t>Trace search tree produced by our search method, assuming a graph search implementation (prune repeated states):</w:t>
       </w:r>
     </w:p>
     <w:p/>
     <w:p>
       <w:r>
-        <w:t xml:space="preserve">… </w:t>
+        <w:drawing>
+          <wp:anchor distT="0" distB="0" distL="114300" distR="114300" simplePos="0" relativeHeight="251658240" behindDoc="0" locked="0" layoutInCell="1" allowOverlap="1" wp14:anchorId="0B35719E" wp14:editId="24A0DC8F">
+            <wp:simplePos x="0" y="0"/>
+            <wp:positionH relativeFrom="column">
+              <wp:posOffset>0</wp:posOffset>
+            </wp:positionH>
+            <wp:positionV relativeFrom="paragraph">
+              <wp:posOffset>3175</wp:posOffset>
+            </wp:positionV>
+            <wp:extent cx="1257300" cy="4914900"/>
+            <wp:effectExtent l="0" t="0" r="0" b="0"/>
+            <wp:wrapSquare wrapText="bothSides"/>
+            <wp:docPr id="1" name="Picture 1" descr="A picture containing text, scale, clock, device&#10;&#10;Description automatically generated"/>
+            <wp:cNvGraphicFramePr>
+              <a:graphicFrameLocks xmlns:a="http://schemas.openxmlformats.org/drawingml/2006/main" noChangeAspect="1"/>
+            </wp:cNvGraphicFramePr>
+            <a:graphic xmlns:a="http://schemas.openxmlformats.org/drawingml/2006/main">
+              <a:graphicData uri="http://schemas.openxmlformats.org/drawingml/2006/picture">
+                <pic:pic xmlns:pic="http://schemas.openxmlformats.org/drawingml/2006/picture">
+                  <pic:nvPicPr>
+                    <pic:cNvPr id="1" name="Picture 1" descr="A picture containing text, scale, clock, device&#10;&#10;Description automatically generated"/>
+                    <pic:cNvPicPr/>
+                  </pic:nvPicPr>
+                  <pic:blipFill>
+                    <a:blip r:embed="rId5">
+                      <a:extLst>
+                        <a:ext uri="{28A0092B-C50C-407E-A947-70E740481C1C}">
+                          <a14:useLocalDpi xmlns:a14="http://schemas.microsoft.com/office/drawing/2010/main" val="0"/>
+                        </a:ext>
+                      </a:extLst>
+                    </a:blip>
+                    <a:stretch>
+                      <a:fillRect/>
+                    </a:stretch>
+                  </pic:blipFill>
+                  <pic:spPr>
+                    <a:xfrm>
+                      <a:off x="0" y="0"/>
+                      <a:ext cx="1257300" cy="4914900"/>
+                    </a:xfrm>
+                    <a:prstGeom prst="rect">
+                      <a:avLst/>
+                    </a:prstGeom>
+                  </pic:spPr>
+                </pic:pic>
+              </a:graphicData>
+            </a:graphic>
+            <wp14:sizeRelH relativeFrom="page">
+              <wp14:pctWidth>0</wp14:pctWidth>
+            </wp14:sizeRelH>
+            <wp14:sizeRelV relativeFrom="page">
+              <wp14:pctHeight>0</wp14:pctHeight>
+            </wp14:sizeRelV>
+          </wp:anchor>
+        </w:drawing>
+      </w:r>
+      <w:r>
+        <w:t xml:space="preserve">I’m not going to give the full distance, previous node, and visited tables break down for every step, because that would be tedious with </w:t>
+      </w:r>
+      <w:proofErr w:type="gramStart"/>
+      <w:r>
+        <w:t>all of</w:t>
+      </w:r>
+      <w:proofErr w:type="gramEnd"/>
+      <w:r>
+        <w:t xml:space="preserve"> the states.  Suffice to say, this is what the table would look like at the end (excluding 5.x because that’s obviously a bad path)</w:t>
+      </w:r>
+    </w:p>
+    <w:p/>
+    <w:tbl>
+      <w:tblPr>
+        <w:tblStyle w:val="TableGrid"/>
+        <w:tblpPr w:leftFromText="180" w:rightFromText="180" w:vertAnchor="text" w:horzAnchor="page" w:tblpX="4123" w:tblpY="-43"/>
+        <w:tblW w:w="0" w:type="auto"/>
+        <w:tblLook w:val="04A0" w:firstRow="1" w:lastRow="0" w:firstColumn="1" w:lastColumn="0" w:noHBand="0" w:noVBand="1"/>
+      </w:tblPr>
+      <w:tblGrid>
+        <w:gridCol w:w="876"/>
+        <w:gridCol w:w="1321"/>
+        <w:gridCol w:w="1464"/>
+        <w:gridCol w:w="1350"/>
+      </w:tblGrid>
+      <w:tr>
+        <w:tc>
+          <w:tcPr>
+            <w:tcW w:w="876" w:type="dxa"/>
+          </w:tcPr>
+          <w:p>
+            <w:pPr>
+              <w:jc w:val="center"/>
+            </w:pPr>
+            <w:r>
+              <w:t>Node</w:t>
+            </w:r>
+          </w:p>
+        </w:tc>
+        <w:tc>
+          <w:tcPr>
+            <w:tcW w:w="1321" w:type="dxa"/>
+          </w:tcPr>
+          <w:p>
+            <w:pPr>
+              <w:jc w:val="center"/>
+            </w:pPr>
+            <w:r>
+              <w:t>Distance</w:t>
+            </w:r>
+          </w:p>
+        </w:tc>
+        <w:tc>
+          <w:tcPr>
+            <w:tcW w:w="1464" w:type="dxa"/>
+          </w:tcPr>
+          <w:p>
+            <w:pPr>
+              <w:jc w:val="center"/>
+            </w:pPr>
+            <w:r>
+              <w:t>Previous</w:t>
+            </w:r>
+          </w:p>
+        </w:tc>
+        <w:tc>
+          <w:tcPr>
+            <w:tcW w:w="1350" w:type="dxa"/>
+          </w:tcPr>
+          <w:p>
+            <w:pPr>
+              <w:jc w:val="center"/>
+            </w:pPr>
+            <w:r>
+              <w:t>Visited</w:t>
+            </w:r>
+          </w:p>
+        </w:tc>
+      </w:tr>
+      <w:tr>
+        <w:tc>
+          <w:tcPr>
+            <w:tcW w:w="876" w:type="dxa"/>
+          </w:tcPr>
+          <w:p>
+            <w:pPr>
+              <w:jc w:val="center"/>
+            </w:pPr>
+            <w:r>
+              <w:t>1</w:t>
+            </w:r>
+          </w:p>
+        </w:tc>
+        <w:tc>
+          <w:tcPr>
+            <w:tcW w:w="1321" w:type="dxa"/>
+          </w:tcPr>
+          <w:p>
+            <w:pPr>
+              <w:jc w:val="center"/>
+            </w:pPr>
+            <w:r>
+              <w:t>1</w:t>
+            </w:r>
+          </w:p>
+        </w:tc>
+        <w:tc>
+          <w:tcPr>
+            <w:tcW w:w="1464" w:type="dxa"/>
+          </w:tcPr>
+          <w:p>
+            <w:pPr>
+              <w:jc w:val="center"/>
+            </w:pPr>
+            <w:r>
+              <w:t>Null</w:t>
+            </w:r>
+          </w:p>
+        </w:tc>
+        <w:tc>
+          <w:tcPr>
+            <w:tcW w:w="1350" w:type="dxa"/>
+          </w:tcPr>
+          <w:p>
+            <w:pPr>
+              <w:jc w:val="center"/>
+            </w:pPr>
+            <w:r>
+              <w:t>True</w:t>
+            </w:r>
+          </w:p>
+        </w:tc>
+      </w:tr>
+      <w:tr>
+        <w:tc>
+          <w:tcPr>
+            <w:tcW w:w="876" w:type="dxa"/>
+          </w:tcPr>
+          <w:p>
+            <w:pPr>
+              <w:jc w:val="center"/>
+            </w:pPr>
+            <w:r>
+              <w:t>2</w:t>
+            </w:r>
+          </w:p>
+        </w:tc>
+        <w:tc>
+          <w:tcPr>
+            <w:tcW w:w="1321" w:type="dxa"/>
+          </w:tcPr>
+          <w:p>
+            <w:pPr>
+              <w:jc w:val="center"/>
+            </w:pPr>
+            <w:r>
+              <w:t>2</w:t>
+            </w:r>
+          </w:p>
+        </w:tc>
+        <w:tc>
+          <w:tcPr>
+            <w:tcW w:w="1464" w:type="dxa"/>
+          </w:tcPr>
+          <w:p>
+            <w:pPr>
+              <w:jc w:val="center"/>
+            </w:pPr>
+            <w:r>
+              <w:t>1</w:t>
+            </w:r>
+          </w:p>
+        </w:tc>
+        <w:tc>
+          <w:tcPr>
+            <w:tcW w:w="1350" w:type="dxa"/>
+          </w:tcPr>
+          <w:p>
+            <w:pPr>
+              <w:jc w:val="center"/>
+            </w:pPr>
+            <w:r>
+              <w:t>True</w:t>
+            </w:r>
+          </w:p>
+        </w:tc>
+      </w:tr>
+      <w:tr>
+        <w:tc>
+          <w:tcPr>
+            <w:tcW w:w="876" w:type="dxa"/>
+          </w:tcPr>
+          <w:p>
+            <w:pPr>
+              <w:jc w:val="center"/>
+            </w:pPr>
+            <w:r>
+              <w:t>3</w:t>
+            </w:r>
+          </w:p>
+        </w:tc>
+        <w:tc>
+          <w:tcPr>
+            <w:tcW w:w="1321" w:type="dxa"/>
+          </w:tcPr>
+          <w:p>
+            <w:pPr>
+              <w:jc w:val="center"/>
+            </w:pPr>
+            <w:r>
+              <w:t>3</w:t>
+            </w:r>
+          </w:p>
+        </w:tc>
+        <w:tc>
+          <w:tcPr>
+            <w:tcW w:w="1464" w:type="dxa"/>
+          </w:tcPr>
+          <w:p>
+            <w:pPr>
+              <w:jc w:val="center"/>
+            </w:pPr>
+            <w:r>
+              <w:t>2</w:t>
+            </w:r>
+          </w:p>
+        </w:tc>
+        <w:tc>
+          <w:tcPr>
+            <w:tcW w:w="1350" w:type="dxa"/>
+          </w:tcPr>
+          <w:p>
+            <w:pPr>
+              <w:jc w:val="center"/>
+            </w:pPr>
+            <w:r>
+              <w:t>True</w:t>
+            </w:r>
+          </w:p>
+        </w:tc>
+      </w:tr>
+      <w:tr>
+        <w:tc>
+          <w:tcPr>
+            <w:tcW w:w="876" w:type="dxa"/>
+          </w:tcPr>
+          <w:p>
+            <w:pPr>
+              <w:jc w:val="center"/>
+            </w:pPr>
+            <w:r>
+              <w:t>4</w:t>
+            </w:r>
+          </w:p>
+        </w:tc>
+        <w:tc>
+          <w:tcPr>
+            <w:tcW w:w="1321" w:type="dxa"/>
+          </w:tcPr>
+          <w:p>
+            <w:pPr>
+              <w:jc w:val="center"/>
+            </w:pPr>
+            <w:r>
+              <w:t>4</w:t>
+            </w:r>
+          </w:p>
+        </w:tc>
+        <w:tc>
+          <w:tcPr>
+            <w:tcW w:w="1464" w:type="dxa"/>
+          </w:tcPr>
+          <w:p>
+            <w:pPr>
+              <w:jc w:val="center"/>
+            </w:pPr>
+            <w:r>
+              <w:t>3</w:t>
+            </w:r>
+          </w:p>
+        </w:tc>
+        <w:tc>
+          <w:tcPr>
+            <w:tcW w:w="1350" w:type="dxa"/>
+          </w:tcPr>
+          <w:p>
+            <w:pPr>
+              <w:jc w:val="center"/>
+            </w:pPr>
+            <w:r>
+              <w:t>True</w:t>
+            </w:r>
+          </w:p>
+        </w:tc>
+      </w:tr>
+      <w:tr>
+        <w:tc>
+          <w:tcPr>
+            <w:tcW w:w="876" w:type="dxa"/>
+          </w:tcPr>
+          <w:p>
+            <w:pPr>
+              <w:jc w:val="center"/>
+            </w:pPr>
+            <w:r>
+              <w:t>5</w:t>
+            </w:r>
+          </w:p>
+        </w:tc>
+        <w:tc>
+          <w:tcPr>
+            <w:tcW w:w="1321" w:type="dxa"/>
+          </w:tcPr>
+          <w:p>
+            <w:pPr>
+              <w:jc w:val="center"/>
+            </w:pPr>
+            <w:r>
+              <w:t>5</w:t>
+            </w:r>
+          </w:p>
+        </w:tc>
+        <w:tc>
+          <w:tcPr>
+            <w:tcW w:w="1464" w:type="dxa"/>
+          </w:tcPr>
+          <w:p>
+            <w:pPr>
+              <w:jc w:val="center"/>
+            </w:pPr>
+            <w:r>
+              <w:t>4</w:t>
+            </w:r>
+          </w:p>
+        </w:tc>
+        <w:tc>
+          <w:tcPr>
+            <w:tcW w:w="1350" w:type="dxa"/>
+          </w:tcPr>
+          <w:p>
+            <w:pPr>
+              <w:jc w:val="center"/>
+            </w:pPr>
+            <w:r>
+              <w:t>True</w:t>
+            </w:r>
+          </w:p>
+        </w:tc>
+      </w:tr>
+      <w:tr>
+        <w:tc>
+          <w:tcPr>
+            <w:tcW w:w="876" w:type="dxa"/>
+          </w:tcPr>
+          <w:p>
+            <w:pPr>
+              <w:jc w:val="center"/>
+            </w:pPr>
+            <w:r>
+              <w:t>6</w:t>
+            </w:r>
+          </w:p>
+        </w:tc>
+        <w:tc>
+          <w:tcPr>
+            <w:tcW w:w="1321" w:type="dxa"/>
+          </w:tcPr>
+          <w:p>
+            <w:pPr>
+              <w:jc w:val="center"/>
+            </w:pPr>
+            <w:r>
+              <w:t>6</w:t>
+            </w:r>
+          </w:p>
+        </w:tc>
+        <w:tc>
+          <w:tcPr>
+            <w:tcW w:w="1464" w:type="dxa"/>
+          </w:tcPr>
+          <w:p>
+            <w:pPr>
+              <w:jc w:val="center"/>
+            </w:pPr>
+            <w:r>
+              <w:t>5</w:t>
+            </w:r>
+          </w:p>
+        </w:tc>
+        <w:tc>
+          <w:tcPr>
+            <w:tcW w:w="1350" w:type="dxa"/>
+          </w:tcPr>
+          <w:p>
+            <w:pPr>
+              <w:jc w:val="center"/>
+            </w:pPr>
+            <w:r>
+              <w:t>True</w:t>
+            </w:r>
+          </w:p>
+        </w:tc>
+      </w:tr>
+      <w:tr>
+        <w:tc>
+          <w:tcPr>
+            <w:tcW w:w="876" w:type="dxa"/>
+          </w:tcPr>
+          <w:p>
+            <w:pPr>
+              <w:jc w:val="center"/>
+            </w:pPr>
+            <w:r>
+              <w:t>7</w:t>
+            </w:r>
+          </w:p>
+        </w:tc>
+        <w:tc>
+          <w:tcPr>
+            <w:tcW w:w="1321" w:type="dxa"/>
+          </w:tcPr>
+          <w:p>
+            <w:pPr>
+              <w:jc w:val="center"/>
+            </w:pPr>
+            <w:r>
+              <w:t>7</w:t>
+            </w:r>
+          </w:p>
+        </w:tc>
+        <w:tc>
+          <w:tcPr>
+            <w:tcW w:w="1464" w:type="dxa"/>
+          </w:tcPr>
+          <w:p>
+            <w:pPr>
+              <w:jc w:val="center"/>
+            </w:pPr>
+            <w:r>
+              <w:t>6</w:t>
+            </w:r>
+          </w:p>
+        </w:tc>
+        <w:tc>
+          <w:tcPr>
+            <w:tcW w:w="1350" w:type="dxa"/>
+          </w:tcPr>
+          <w:p>
+            <w:pPr>
+              <w:jc w:val="center"/>
+            </w:pPr>
+            <w:r>
+              <w:t>True</w:t>
+            </w:r>
+          </w:p>
+        </w:tc>
+      </w:tr>
+      <w:tr>
+        <w:tc>
+          <w:tcPr>
+            <w:tcW w:w="876" w:type="dxa"/>
+          </w:tcPr>
+          <w:p>
+            <w:pPr>
+              <w:jc w:val="center"/>
+            </w:pPr>
+            <w:r>
+              <w:t>8</w:t>
+            </w:r>
+          </w:p>
+        </w:tc>
+        <w:tc>
+          <w:tcPr>
+            <w:tcW w:w="1321" w:type="dxa"/>
+          </w:tcPr>
+          <w:p>
+            <w:pPr>
+              <w:jc w:val="center"/>
+            </w:pPr>
+            <w:r>
+              <w:t>8</w:t>
+            </w:r>
+          </w:p>
+        </w:tc>
+        <w:tc>
+          <w:tcPr>
+            <w:tcW w:w="1464" w:type="dxa"/>
+          </w:tcPr>
+          <w:p>
+            <w:pPr>
+              <w:jc w:val="center"/>
+            </w:pPr>
+            <w:r>
+              <w:t>7</w:t>
+            </w:r>
+          </w:p>
+        </w:tc>
+        <w:tc>
+          <w:tcPr>
+            <w:tcW w:w="1350" w:type="dxa"/>
+          </w:tcPr>
+          <w:p>
+            <w:pPr>
+              <w:jc w:val="center"/>
+            </w:pPr>
+            <w:r>
+              <w:t>True</w:t>
+            </w:r>
+          </w:p>
+        </w:tc>
+      </w:tr>
+      <w:tr>
+        <w:tc>
+          <w:tcPr>
+            <w:tcW w:w="876" w:type="dxa"/>
+          </w:tcPr>
+          <w:p>
+            <w:pPr>
+              <w:jc w:val="center"/>
+            </w:pPr>
+            <w:r>
+              <w:t>9</w:t>
+            </w:r>
+          </w:p>
+        </w:tc>
+        <w:tc>
+          <w:tcPr>
+            <w:tcW w:w="1321" w:type="dxa"/>
+          </w:tcPr>
+          <w:p>
+            <w:pPr>
+              <w:jc w:val="center"/>
+            </w:pPr>
+            <w:r>
+              <w:t>8</w:t>
+            </w:r>
+          </w:p>
+        </w:tc>
+        <w:tc>
+          <w:tcPr>
+            <w:tcW w:w="1464" w:type="dxa"/>
+          </w:tcPr>
+          <w:p>
+            <w:pPr>
+              <w:jc w:val="center"/>
+            </w:pPr>
+            <w:r>
+              <w:t>8</w:t>
+            </w:r>
+          </w:p>
+        </w:tc>
+        <w:tc>
+          <w:tcPr>
+            <w:tcW w:w="1350" w:type="dxa"/>
+          </w:tcPr>
+          <w:p>
+            <w:pPr>
+              <w:jc w:val="center"/>
+            </w:pPr>
+            <w:r>
+              <w:t>True</w:t>
+            </w:r>
+          </w:p>
+        </w:tc>
+      </w:tr>
+    </w:tbl>
+    <w:p/>
+    <w:p/>
+    <w:p/>
+    <w:p/>
+    <w:p/>
+    <w:p/>
+    <w:p/>
+    <w:p/>
+    <w:p/>
+    <w:p/>
+    <w:p/>
+    <w:p>
+      <w:r>
+        <w:t xml:space="preserve">With Dijkstra, to find the path from </w:t>
+      </w:r>
+      <w:r>
+        <w:t>goal to start, we just take our goal node and trace the previous back up.</w:t>
+      </w:r>
+    </w:p>
+    <w:p/>
+    <w:p>
+      <w:r>
+        <w:t>From Node 9, we look at its previous, which is 8.  Then 8’s previous is 7. So and so forth until we build a path to 1 which looks like:</w:t>
+      </w:r>
+    </w:p>
+    <w:p/>
+    <w:p>
+      <w:r>
+        <w:t>1 —&gt; 2 —&gt; 3 —&gt; 4 —&gt; 5 —&gt; 6 —&gt; 7 —&gt; 8 —&gt; 9</w:t>
       </w:r>
     </w:p>
     <w:sectPr>
@@ -1260,7 +2904,7 @@
         <w:rFonts w:ascii="Courier New" w:hAnsi="Courier New" w:cs="Courier New" w:hint="default"/>
       </w:rPr>
     </w:lvl>
-    <w:lvl w:ilvl="2" w:tplc="04090005" w:tentative="1">
+    <w:lvl w:ilvl="2" w:tplc="04090005">
       <w:start w:val="1"/>
       <w:numFmt w:val="bullet"/>
       <w:lvlText w:val=""/>
@@ -1272,7 +2916,7 @@
         <w:rFonts w:ascii="Wingdings" w:hAnsi="Wingdings" w:hint="default"/>
       </w:rPr>
     </w:lvl>
-    <w:lvl w:ilvl="3" w:tplc="04090001" w:tentative="1">
+    <w:lvl w:ilvl="3" w:tplc="04090001">
       <w:start w:val="1"/>
       <w:numFmt w:val="bullet"/>
       <w:lvlText w:val=""/>
@@ -1900,6 +3544,22 @@
       <w:contextualSpacing/>
     </w:pPr>
   </w:style>
+  <w:style w:type="table" w:styleId="TableGrid">
+    <w:name w:val="Table Grid"/>
+    <w:basedOn w:val="TableNormal"/>
+    <w:uiPriority w:val="39"/>
+    <w:rsid w:val="00640F7D"/>
+    <w:tblPr>
+      <w:tblBorders>
+        <w:top w:val="single" w:sz="4" w:space="0" w:color="auto"/>
+        <w:left w:val="single" w:sz="4" w:space="0" w:color="auto"/>
+        <w:bottom w:val="single" w:sz="4" w:space="0" w:color="auto"/>
+        <w:right w:val="single" w:sz="4" w:space="0" w:color="auto"/>
+        <w:insideH w:val="single" w:sz="4" w:space="0" w:color="auto"/>
+        <w:insideV w:val="single" w:sz="4" w:space="0" w:color="auto"/>
+      </w:tblBorders>
+    </w:tblPr>
+  </w:style>
 </w:styles>
 </file>
 

</xml_diff>